<commit_message>
ECLIPSE data file is added
</commit_message>
<xml_diff>
--- a/augustReview.docx
+++ b/augustReview.docx
@@ -31,7 +31,25 @@
           <w:iCs/>
           <w:color w:val="0070C0"/>
         </w:rPr>
-        <w:t>The first four papers all suffer from a significant presentational defect that the SAIGUP static model .... are treated as opaque 'black-boxes', which the reader is not able to evaluate or even able to reproduce based on the provided information</w:t>
+        <w:t xml:space="preserve">The first four papers all suffer from a significant presentational defect that the SAIGUP static model .... </w:t>
+      </w:r>
+      <w:proofErr w:type="gramStart"/>
+      <w:r>
+        <w:rPr>
+          <w:i/>
+          <w:iCs/>
+          <w:color w:val="0070C0"/>
+        </w:rPr>
+        <w:t>are</w:t>
+      </w:r>
+      <w:proofErr w:type="gramEnd"/>
+      <w:r>
+        <w:rPr>
+          <w:i/>
+          <w:iCs/>
+          <w:color w:val="0070C0"/>
+        </w:rPr>
+        <w:t xml:space="preserve"> treated as opaque 'black-boxes', which the reader is not able to evaluate or even able to reproduce based on the provided information</w:t>
       </w:r>
       <w:r>
         <w:t>".</w:t>
@@ -75,8 +93,13 @@
       <w:pPr>
         <w:pStyle w:val="PlainText"/>
       </w:pPr>
-      <w:r>
-        <w:t>and that this model is used as an example in MRST, see:</w:t>
+      <w:proofErr w:type="gramStart"/>
+      <w:r>
+        <w:t>and</w:t>
+      </w:r>
+      <w:proofErr w:type="gramEnd"/>
+      <w:r>
+        <w:t xml:space="preserve"> that this model is used as an example in MRST, see:</w:t>
       </w:r>
     </w:p>
     <w:p>
@@ -138,7 +161,97 @@
           <w:iCs/>
           <w:color w:val="0070C0"/>
         </w:rPr>
-        <w:t>The SAIGUP model contains varied depositional features, .. It also has a structural dip, which is not clearly explained. Some cartoons of this are provided, but no proper cross-sections .... The native grid resolution .. is not stated, nor what degree of upscaling was required ...</w:t>
+        <w:t xml:space="preserve">The SAIGUP model contains varied depositional </w:t>
+      </w:r>
+      <w:proofErr w:type="gramStart"/>
+      <w:r>
+        <w:rPr>
+          <w:i/>
+          <w:iCs/>
+          <w:color w:val="0070C0"/>
+        </w:rPr>
+        <w:t>features, ..</w:t>
+      </w:r>
+      <w:proofErr w:type="gramEnd"/>
+      <w:r>
+        <w:rPr>
+          <w:i/>
+          <w:iCs/>
+          <w:color w:val="0070C0"/>
+        </w:rPr>
+        <w:t xml:space="preserve"> It also has a structural dip, which is not clearly explained. Some cartoons of this are provided, but no proper cross-</w:t>
+      </w:r>
+      <w:proofErr w:type="gramStart"/>
+      <w:r>
+        <w:rPr>
+          <w:i/>
+          <w:iCs/>
+          <w:color w:val="0070C0"/>
+        </w:rPr>
+        <w:t>sections ....</w:t>
+      </w:r>
+      <w:proofErr w:type="gramEnd"/>
+      <w:r>
+        <w:rPr>
+          <w:i/>
+          <w:iCs/>
+          <w:color w:val="0070C0"/>
+        </w:rPr>
+        <w:t xml:space="preserve"> The native grid </w:t>
+      </w:r>
+      <w:proofErr w:type="gramStart"/>
+      <w:r>
+        <w:rPr>
+          <w:i/>
+          <w:iCs/>
+          <w:color w:val="0070C0"/>
+        </w:rPr>
+        <w:t>resolution ..</w:t>
+      </w:r>
+      <w:proofErr w:type="gramEnd"/>
+      <w:r>
+        <w:rPr>
+          <w:i/>
+          <w:iCs/>
+          <w:color w:val="0070C0"/>
+        </w:rPr>
+        <w:t xml:space="preserve"> </w:t>
+      </w:r>
+      <w:proofErr w:type="gramStart"/>
+      <w:r>
+        <w:rPr>
+          <w:i/>
+          <w:iCs/>
+          <w:color w:val="0070C0"/>
+        </w:rPr>
+        <w:t>is</w:t>
+      </w:r>
+      <w:proofErr w:type="gramEnd"/>
+      <w:r>
+        <w:rPr>
+          <w:i/>
+          <w:iCs/>
+          <w:color w:val="0070C0"/>
+        </w:rPr>
+        <w:t xml:space="preserve"> not stated, nor what degree of </w:t>
+      </w:r>
+      <w:proofErr w:type="spellStart"/>
+      <w:r>
+        <w:rPr>
+          <w:i/>
+          <w:iCs/>
+          <w:color w:val="0070C0"/>
+        </w:rPr>
+        <w:t>upscaling</w:t>
+      </w:r>
+      <w:proofErr w:type="spellEnd"/>
+      <w:r>
+        <w:rPr>
+          <w:i/>
+          <w:iCs/>
+          <w:color w:val="0070C0"/>
+        </w:rPr>
+        <w:t xml:space="preserve"> was required ...</w:t>
       </w:r>
       <w:r>
         <w:t>"</w:t>
@@ -162,7 +275,23 @@
         <w:pStyle w:val="PlainText"/>
       </w:pPr>
       <w:r>
-        <w:t>Moreover, I think that the brief discussion of upscaling on page 10 should be extended to refer to the appropriate SAIGUP paper that discusses upscaling.</w:t>
+        <w:t xml:space="preserve">Moreover, I think that the brief discussion of </w:t>
+      </w:r>
+      <w:proofErr w:type="spellStart"/>
+      <w:r>
+        <w:t>upscaling</w:t>
+      </w:r>
+      <w:proofErr w:type="spellEnd"/>
+      <w:r>
+        <w:t xml:space="preserve"> on page 10 should be extended to refer to the appropriate SAIGUP paper that discusses </w:t>
+      </w:r>
+      <w:proofErr w:type="spellStart"/>
+      <w:r>
+        <w:t>upscaling</w:t>
+      </w:r>
+      <w:proofErr w:type="spellEnd"/>
+      <w:r>
+        <w:t>.</w:t>
       </w:r>
     </w:p>
     <w:p>
@@ -184,7 +313,14 @@
         <w:rPr>
           <w:color w:val="FF0000"/>
         </w:rPr>
-        <w:t xml:space="preserve">Table 1.1 and a paragraph with reference citation are added in </w:t>
+        <w:t xml:space="preserve">Table 1.1 and a paragraph with reference citation are added </w:t>
+      </w:r>
+      <w:proofErr w:type="gramStart"/>
+      <w:r>
+        <w:rPr>
+          <w:color w:val="FF0000"/>
+        </w:rPr>
+        <w:t xml:space="preserve">in </w:t>
       </w:r>
       <w:r>
         <w:rPr>
@@ -196,7 +332,14 @@
         <w:rPr>
           <w:color w:val="FF0000"/>
         </w:rPr>
-        <w:t>Section 1.5.2</w:t>
+        <w:t>Section</w:t>
+      </w:r>
+      <w:proofErr w:type="gramEnd"/>
+      <w:r>
+        <w:rPr>
+          <w:color w:val="FF0000"/>
+        </w:rPr>
+        <w:t xml:space="preserve"> 1.5.2</w:t>
       </w:r>
       <w:r>
         <w:rPr>
@@ -226,7 +369,25 @@
           <w:iCs/>
           <w:color w:val="0070C0"/>
         </w:rPr>
-        <w:t>It is not made clear what the grid structure of the reservoir flow model is until Paper V  (Table 1). The size of the model is also a cause for concern (...).</w:t>
+        <w:t xml:space="preserve">It is not made clear what the grid structure of the reservoir flow model is until Paper </w:t>
+      </w:r>
+      <w:proofErr w:type="gramStart"/>
+      <w:r>
+        <w:rPr>
+          <w:i/>
+          <w:iCs/>
+          <w:color w:val="0070C0"/>
+        </w:rPr>
+        <w:t>V  (</w:t>
+      </w:r>
+      <w:proofErr w:type="gramEnd"/>
+      <w:r>
+        <w:rPr>
+          <w:i/>
+          <w:iCs/>
+          <w:color w:val="0070C0"/>
+        </w:rPr>
+        <w:t>Table 1). The size of the model is also a cause for concern (...).</w:t>
       </w:r>
       <w:r>
         <w:t xml:space="preserve"> "</w:t>
@@ -293,21 +454,49 @@
           <w:iCs/>
           <w:color w:val="0070C0"/>
         </w:rPr>
-        <w:t xml:space="preserve">The model outputs depend crucially on the detailed interaction (..). </w:t>
-      </w:r>
-    </w:p>
-    <w:p>
-      <w:pPr>
-        <w:pStyle w:val="PlainText"/>
-      </w:pPr>
-      <w:r>
-        <w:rPr>
-          <w:i/>
-          <w:iCs/>
-          <w:color w:val="0070C0"/>
-        </w:rPr>
-        <w:t>Surprisingly, however, only one injection well location or well completion is tested, so we do not get any feel for how robust the results are with respect to well position and injection strategy (..)</w:t>
-      </w:r>
+        <w:t>The model outputs depend crucially on the detailed interaction (</w:t>
+      </w:r>
+      <w:proofErr w:type="gramStart"/>
+      <w:r>
+        <w:rPr>
+          <w:i/>
+          <w:iCs/>
+          <w:color w:val="0070C0"/>
+        </w:rPr>
+        <w:t>..)</w:t>
+      </w:r>
+      <w:proofErr w:type="gramEnd"/>
+      <w:r>
+        <w:rPr>
+          <w:i/>
+          <w:iCs/>
+          <w:color w:val="0070C0"/>
+        </w:rPr>
+        <w:t xml:space="preserve">. </w:t>
+      </w:r>
+    </w:p>
+    <w:p>
+      <w:pPr>
+        <w:pStyle w:val="PlainText"/>
+      </w:pPr>
+      <w:r>
+        <w:rPr>
+          <w:i/>
+          <w:iCs/>
+          <w:color w:val="0070C0"/>
+        </w:rPr>
+        <w:t>Surprisingly, however, only one injection well location or well completion is tested, so we do not get any feel for how robust the results are with respect to well position and injection strategy (</w:t>
+      </w:r>
+      <w:proofErr w:type="gramStart"/>
+      <w:r>
+        <w:rPr>
+          <w:i/>
+          <w:iCs/>
+          <w:color w:val="0070C0"/>
+        </w:rPr>
+        <w:t>..)</w:t>
+      </w:r>
+      <w:proofErr w:type="gramEnd"/>
       <w:r>
         <w:t>".</w:t>
       </w:r>
@@ -361,8 +550,6 @@
         </w:rPr>
         <w:t xml:space="preserve">the </w:t>
       </w:r>
-      <w:bookmarkStart w:id="0" w:name="_GoBack"/>
-      <w:bookmarkEnd w:id="0"/>
       <w:r>
         <w:rPr>
           <w:color w:val="FF0000"/>
@@ -430,7 +617,25 @@
           <w:iCs/>
           <w:color w:val="0070C0"/>
         </w:rPr>
-        <w:t xml:space="preserve">  might radically change the outputs.</w:t>
+        <w:t xml:space="preserve">  </w:t>
+      </w:r>
+      <w:proofErr w:type="gramStart"/>
+      <w:r>
+        <w:rPr>
+          <w:i/>
+          <w:iCs/>
+          <w:color w:val="0070C0"/>
+        </w:rPr>
+        <w:t>might</w:t>
+      </w:r>
+      <w:proofErr w:type="gramEnd"/>
+      <w:r>
+        <w:rPr>
+          <w:i/>
+          <w:iCs/>
+          <w:color w:val="0070C0"/>
+        </w:rPr>
+        <w:t xml:space="preserve"> radically change the outputs.</w:t>
       </w:r>
       <w:r>
         <w:t>"</w:t>
@@ -520,9 +725,103 @@
       <w:pPr>
         <w:pStyle w:val="PlainText"/>
       </w:pPr>
-      <w:r>
-        <w:t>following) will go through the standard flow models as used in the commercial reservoir simulator you use (ECLIPSE). You should also consider adding a subsection in which you present selected parts of the ECLIPSE input file(s) (show excerpts of a file in small font) and discuss the setting of salient options and keywords.</w:t>
-      </w:r>
+      <w:proofErr w:type="gramStart"/>
+      <w:r>
+        <w:t>following</w:t>
+      </w:r>
+      <w:proofErr w:type="gramEnd"/>
+      <w:r>
+        <w:t>) will go through the standard flow models as used in the commercial reservoir simulator you use (ECLIPSE). You should also consider adding a subsection in which you present selected parts of the ECLIPSE input file(s) (show excerpts of a file in small font) and discuss the setting of salient options and keywords.</w:t>
+      </w:r>
+    </w:p>
+    <w:p>
+      <w:pPr>
+        <w:pStyle w:val="PlainText"/>
+        <w:rPr>
+          <w:color w:val="FF0000"/>
+        </w:rPr>
+      </w:pPr>
+      <w:r>
+        <w:t xml:space="preserve">&gt;&gt; </w:t>
+      </w:r>
+      <w:r>
+        <w:rPr>
+          <w:color w:val="FF0000"/>
+        </w:rPr>
+        <w:t xml:space="preserve">A </w:t>
+      </w:r>
+      <w:r>
+        <w:rPr>
+          <w:color w:val="FF0000"/>
+        </w:rPr>
+        <w:t xml:space="preserve">sentence is </w:t>
+      </w:r>
+      <w:r>
+        <w:rPr>
+          <w:color w:val="FF0000"/>
+        </w:rPr>
+        <w:t xml:space="preserve">added </w:t>
+      </w:r>
+      <w:r>
+        <w:rPr>
+          <w:color w:val="FF0000"/>
+        </w:rPr>
+        <w:t xml:space="preserve">to </w:t>
+      </w:r>
+      <w:proofErr w:type="gramStart"/>
+      <w:r>
+        <w:rPr>
+          <w:color w:val="FF0000"/>
+        </w:rPr>
+        <w:t xml:space="preserve">the </w:t>
+      </w:r>
+      <w:r>
+        <w:rPr>
+          <w:color w:val="FF0000"/>
+        </w:rPr>
+        <w:t xml:space="preserve"> </w:t>
+      </w:r>
+      <w:r>
+        <w:rPr>
+          <w:color w:val="FF0000"/>
+        </w:rPr>
+        <w:t>beginning</w:t>
+      </w:r>
+      <w:proofErr w:type="gramEnd"/>
+      <w:r>
+        <w:rPr>
+          <w:color w:val="FF0000"/>
+        </w:rPr>
+        <w:t xml:space="preserve"> of Section 1.6</w:t>
+      </w:r>
+      <w:r>
+        <w:rPr>
+          <w:color w:val="FF0000"/>
+        </w:rPr>
+        <w:t>.</w:t>
+      </w:r>
+    </w:p>
+    <w:p>
+      <w:pPr>
+        <w:pStyle w:val="PlainText"/>
+        <w:rPr>
+          <w:color w:val="FF0000"/>
+        </w:rPr>
+      </w:pPr>
+      <w:r>
+        <w:t xml:space="preserve">&gt;&gt; </w:t>
+      </w:r>
+      <w:r>
+        <w:rPr>
+          <w:color w:val="FF0000"/>
+        </w:rPr>
+        <w:t>A sample of ECLIPE data file is added under a new subsection 1.9.4</w:t>
+      </w:r>
+    </w:p>
+    <w:p>
+      <w:pPr>
+        <w:pStyle w:val="PlainText"/>
+      </w:pPr>
     </w:p>
     <w:p>
       <w:pPr>
@@ -535,38 +834,6 @@
     <w:p>
       <w:pPr>
         <w:pStyle w:val="PlainText"/>
-      </w:pPr>
-      <w:r>
-        <w:t>"</w:t>
-      </w:r>
-      <w:r>
-        <w:rPr>
-          <w:i/>
-          <w:iCs/>
-          <w:color w:val="0070C0"/>
-        </w:rPr>
-        <w:t>It is not stated which simulator version E100 or E300, and which specific options were employed in the simulations</w:t>
-      </w:r>
-      <w:r>
-        <w:t>"</w:t>
-      </w:r>
-    </w:p>
-    <w:p>
-      <w:pPr>
-        <w:pStyle w:val="PlainText"/>
-      </w:pPr>
-    </w:p>
-    <w:p>
-      <w:pPr>
-        <w:pStyle w:val="PlainText"/>
-      </w:pPr>
-      <w:r>
-        <w:t>You definitely need to state which version of ECLIPSE that you are using. (This may sometimes be tricky in papers because of restrictions on the use of trademarks, but is usually overcome by referring to the appropriate user manual).</w:t>
-      </w:r>
-    </w:p>
-    <w:p>
-      <w:pPr>
-        <w:pStyle w:val="PlainText"/>
         <w:pBdr>
           <w:bottom w:val="double" w:sz="6" w:space="1" w:color="auto"/>
         </w:pBdr>
@@ -585,48 +852,41 @@
           <w:iCs/>
           <w:color w:val="0070C0"/>
         </w:rPr>
-        <w:t>A short section on vertical averaging is interesting and quite clear, but again does not seem to be relevant (...)</w:t>
-      </w:r>
-      <w:r>
-        <w:t>"</w:t>
-      </w:r>
-    </w:p>
-    <w:p>
-      <w:pPr>
-        <w:pStyle w:val="PlainText"/>
-      </w:pPr>
-    </w:p>
-    <w:p>
-      <w:pPr>
-        <w:pStyle w:val="PlainText"/>
-      </w:pPr>
-      <w:r>
-        <w:t>Actually, I was thinking the same when I reread the introduction. Maybe you should just remove this section, unless you have a good explanation of why it is needed.</w:t>
-      </w:r>
-    </w:p>
-    <w:p>
-      <w:pPr>
-        <w:pStyle w:val="PlainText"/>
-      </w:pPr>
-    </w:p>
-    <w:p>
-      <w:pPr>
-        <w:pStyle w:val="Heading1"/>
-        <w:rPr>
-          <w:lang w:val="en-GB"/>
-        </w:rPr>
-      </w:pPr>
-      <w:r>
-        <w:rPr>
-          <w:lang w:val="en-GB"/>
-        </w:rPr>
-        <w:t>About the papers, conclusion, etc</w:t>
-      </w:r>
-      <w:r>
-        <w:rPr>
-          <w:lang w:val="en-GB"/>
-        </w:rPr>
-        <w:t>.</w:t>
+        <w:t xml:space="preserve">It is not stated which simulator version E100 or E300, and which specific options were employed in </w:t>
+      </w:r>
+      <w:proofErr w:type="gramStart"/>
+      <w:r>
+        <w:rPr>
+          <w:i/>
+          <w:iCs/>
+          <w:color w:val="0070C0"/>
+        </w:rPr>
+        <w:t>the</w:t>
+      </w:r>
+      <w:proofErr w:type="gramEnd"/>
+      <w:r>
+        <w:rPr>
+          <w:i/>
+          <w:iCs/>
+          <w:color w:val="0070C0"/>
+        </w:rPr>
+        <w:t xml:space="preserve"> simulations</w:t>
+      </w:r>
+      <w:r>
+        <w:t>"</w:t>
+      </w:r>
+    </w:p>
+    <w:p>
+      <w:pPr>
+        <w:pStyle w:val="PlainText"/>
+      </w:pPr>
+    </w:p>
+    <w:p>
+      <w:pPr>
+        <w:pStyle w:val="PlainText"/>
+      </w:pPr>
+      <w:r>
+        <w:t>You definitely need to state which version of ECLIPSE that you are using. (This may sometimes be tricky in papers because of restrictions on the use of trademarks, but is usually overcome by referring to the appropriate user manual).</w:t>
       </w:r>
     </w:p>
     <w:p>
@@ -636,37 +896,71 @@
           <w:bottom w:val="double" w:sz="6" w:space="1" w:color="auto"/>
         </w:pBdr>
       </w:pPr>
-    </w:p>
-    <w:p>
-      <w:pPr>
-        <w:pStyle w:val="PlainText"/>
-      </w:pPr>
-      <w:r>
-        <w:t>"</w:t>
-      </w:r>
-      <w:r>
-        <w:rPr>
-          <w:i/>
-          <w:iCs/>
-          <w:color w:val="0070C0"/>
-        </w:rPr>
-        <w:t>Papers I and II are outlines of conference presentations based on preliminary modelling and analysis. They are not well written, with exceptionally poorly labelled and captioned diagrams and very rudimentary explanations of the results</w:t>
-      </w:r>
-      <w:r>
-        <w:t>".</w:t>
-      </w:r>
-    </w:p>
-    <w:p>
-      <w:pPr>
-        <w:pStyle w:val="PlainText"/>
-      </w:pPr>
-    </w:p>
-    <w:p>
-      <w:pPr>
-        <w:pStyle w:val="PlainText"/>
-      </w:pPr>
-      <w:r>
-        <w:t>I suggest that we discuss with Jan whether these papers should be moved to an appendix.</w:t>
+      <w:r>
+        <w:t xml:space="preserve">&gt;&gt; </w:t>
+      </w:r>
+      <w:r>
+        <w:rPr>
+          <w:color w:val="FF0000"/>
+        </w:rPr>
+        <w:t>Now it is more than once is mentioned that black-oil ECLIPSE is used. Also the ECLIPSE input file is explained in detail.</w:t>
+      </w:r>
+    </w:p>
+    <w:p>
+      <w:pPr>
+        <w:pStyle w:val="PlainText"/>
+      </w:pPr>
+      <w:r>
+        <w:t>"</w:t>
+      </w:r>
+      <w:r>
+        <w:rPr>
+          <w:i/>
+          <w:iCs/>
+          <w:color w:val="0070C0"/>
+        </w:rPr>
+        <w:t>A short section on vertical averaging is interesting and quite clear, but again does not seem to be relevant (...)</w:t>
+      </w:r>
+      <w:r>
+        <w:t>"</w:t>
+      </w:r>
+    </w:p>
+    <w:p>
+      <w:pPr>
+        <w:pStyle w:val="PlainText"/>
+      </w:pPr>
+    </w:p>
+    <w:p>
+      <w:pPr>
+        <w:pStyle w:val="PlainText"/>
+      </w:pPr>
+      <w:r>
+        <w:t>Actually, I was thinking the same when I reread the introduction. Maybe you should just remove this section, unless you have a good explanation of why it is needed.</w:t>
+      </w:r>
+    </w:p>
+    <w:p>
+      <w:pPr>
+        <w:pStyle w:val="PlainText"/>
+      </w:pPr>
+    </w:p>
+    <w:p>
+      <w:pPr>
+        <w:pStyle w:val="Heading1"/>
+        <w:rPr>
+          <w:lang w:val="en-GB"/>
+        </w:rPr>
+      </w:pPr>
+      <w:r>
+        <w:rPr>
+          <w:lang w:val="en-GB"/>
+        </w:rPr>
+        <w:t>About the papers, conclusion, etc</w:t>
+      </w:r>
+      <w:r>
+        <w:rPr>
+          <w:lang w:val="en-GB"/>
+        </w:rPr>
+        <w:t>.</w:t>
       </w:r>
     </w:p>
     <w:p>
@@ -682,37 +976,33 @@
         <w:pStyle w:val="PlainText"/>
       </w:pPr>
       <w:r>
-        <w:t>"</w:t>
-      </w:r>
-      <w:r>
-        <w:rPr>
-          <w:i/>
-          <w:iCs/>
-          <w:color w:val="0070C0"/>
-        </w:rPr>
-        <w:t>More generally, it is difficult to assess the degree to which the results will have wider generic application or are model-specific. In particular it is difficult to assess how robust the results are and to what degree model deficiencies (size of model, boundary conditions, internal grid resolution) are influencing the results - our intuitive feeling is that model artifacts are significant</w:t>
-      </w:r>
-      <w:r>
-        <w:t>"</w:t>
-      </w:r>
-    </w:p>
-    <w:p>
-      <w:pPr>
-        <w:pStyle w:val="PlainText"/>
-      </w:pPr>
-    </w:p>
-    <w:p>
-      <w:pPr>
-        <w:pStyle w:val="PlainText"/>
-      </w:pPr>
-      <w:r>
-        <w:t>This is a key point which I tried to comment on the last page I sent you. I think you should try to relate your work more closely to what was done in the IGEMS study and comment more on observations made by other members of the MatMoRA team on the effect of top-surface morphology (papers by Halvor et al, Sarah et al, ...).</w:t>
-      </w:r>
-    </w:p>
-    <w:p>
-      <w:pPr>
-        <w:pStyle w:val="PlainText"/>
-      </w:pPr>
+        <w:lastRenderedPageBreak/>
+        <w:t>"</w:t>
+      </w:r>
+      <w:r>
+        <w:rPr>
+          <w:i/>
+          <w:iCs/>
+          <w:color w:val="0070C0"/>
+        </w:rPr>
+        <w:t>Papers I and II are outlines of conference presentations based on preliminary modelling and analysis. They are not well written, with exceptionally poorly labelled and captioned diagrams and very rudimentary explanations of the results</w:t>
+      </w:r>
+      <w:r>
+        <w:t>".</w:t>
+      </w:r>
+    </w:p>
+    <w:p>
+      <w:pPr>
+        <w:pStyle w:val="PlainText"/>
+      </w:pPr>
+    </w:p>
+    <w:p>
+      <w:pPr>
+        <w:pStyle w:val="PlainText"/>
+      </w:pPr>
+      <w:r>
+        <w:t>I suggest that we discuss with Jan whether these papers should be moved to an appendix.</w:t>
+      </w:r>
     </w:p>
     <w:p>
       <w:pPr>
@@ -721,38 +1011,99 @@
           <w:bottom w:val="double" w:sz="6" w:space="1" w:color="auto"/>
         </w:pBdr>
       </w:pPr>
-    </w:p>
-    <w:p>
-      <w:pPr>
-        <w:pStyle w:val="PlainText"/>
-      </w:pPr>
-      <w:r>
-        <w:t>"</w:t>
-      </w:r>
-      <w:r>
-        <w:rPr>
-          <w:i/>
-          <w:iCs/>
-          <w:color w:val="0070C0"/>
-        </w:rPr>
-        <w:t>We do have concerns in assessing how much of this work the Candidate carried out himself (...).</w:t>
-      </w:r>
-      <w:r>
-        <w:t>"</w:t>
-      </w:r>
-    </w:p>
-    <w:p>
-      <w:pPr>
-        <w:pStyle w:val="PlainText"/>
-      </w:pPr>
-    </w:p>
-    <w:p>
-      <w:pPr>
-        <w:pStyle w:val="PlainText"/>
-      </w:pPr>
-      <w:r>
-        <w:t>You could state your contribution at the beginning or end of the comments that follow the summary of each paper in Section 2.</w:t>
-      </w:r>
+      <w:r>
+        <w:t xml:space="preserve">&gt;&gt; </w:t>
+      </w:r>
+      <w:r>
+        <w:rPr>
+          <w:color w:val="FF0000"/>
+        </w:rPr>
+        <w:t xml:space="preserve">Of course I would totally agree with such a conclusion. </w:t>
+      </w:r>
+    </w:p>
+    <w:p>
+      <w:pPr>
+        <w:pStyle w:val="PlainText"/>
+      </w:pPr>
+      <w:r>
+        <w:t>"</w:t>
+      </w:r>
+      <w:r>
+        <w:rPr>
+          <w:i/>
+          <w:iCs/>
+          <w:color w:val="0070C0"/>
+        </w:rPr>
+        <w:t xml:space="preserve">More generally, it is difficult to assess the degree to which the results will have wider generic application or are model-specific. In particular it is difficult to assess how robust the results are and to what degree model deficiencies (size of model, boundary conditions, internal grid resolution) are influencing the results - our intuitive feeling is that model </w:t>
+      </w:r>
+      <w:proofErr w:type="spellStart"/>
+      <w:r>
+        <w:rPr>
+          <w:i/>
+          <w:iCs/>
+          <w:color w:val="0070C0"/>
+        </w:rPr>
+        <w:t>artifacts</w:t>
+      </w:r>
+      <w:proofErr w:type="spellEnd"/>
+      <w:r>
+        <w:rPr>
+          <w:i/>
+          <w:iCs/>
+          <w:color w:val="0070C0"/>
+        </w:rPr>
+        <w:t xml:space="preserve"> are significant</w:t>
+      </w:r>
+      <w:r>
+        <w:t>"</w:t>
+      </w:r>
+    </w:p>
+    <w:p>
+      <w:pPr>
+        <w:pStyle w:val="PlainText"/>
+      </w:pPr>
+    </w:p>
+    <w:p>
+      <w:pPr>
+        <w:pStyle w:val="PlainText"/>
+      </w:pPr>
+      <w:r>
+        <w:t>This is a key point which I tried to comment on the last p</w:t>
+      </w:r>
+      <w:bookmarkStart w:id="0" w:name="_GoBack"/>
+      <w:bookmarkEnd w:id="0"/>
+      <w:r>
+        <w:t xml:space="preserve">age I sent you. I think you should try to relate your work more closely to what was done in the IGEMS study and comment more on observations made by other members of the </w:t>
+      </w:r>
+      <w:proofErr w:type="spellStart"/>
+      <w:r>
+        <w:t>MatMoRA</w:t>
+      </w:r>
+      <w:proofErr w:type="spellEnd"/>
+      <w:r>
+        <w:t xml:space="preserve"> team on the effect of top-surface morphology (papers by </w:t>
+      </w:r>
+      <w:proofErr w:type="spellStart"/>
+      <w:r>
+        <w:t>Halvor</w:t>
+      </w:r>
+      <w:proofErr w:type="spellEnd"/>
+      <w:r>
+        <w:t xml:space="preserve"> et al, Sarah et </w:t>
+      </w:r>
+      <w:proofErr w:type="gramStart"/>
+      <w:r>
+        <w:t>al, ...)</w:t>
+      </w:r>
+      <w:proofErr w:type="gramEnd"/>
+      <w:r>
+        <w:t>.</w:t>
+      </w:r>
+    </w:p>
+    <w:p>
+      <w:pPr>
+        <w:pStyle w:val="PlainText"/>
+      </w:pPr>
     </w:p>
     <w:p>
       <w:pPr>
@@ -775,23 +1126,23 @@
           <w:iCs/>
           <w:color w:val="0070C0"/>
         </w:rPr>
-        <w:t>Analysis of the outputs should properly take into account deficiencies in the model and should unravel those outcomes which are model artefacts from those results which arise from realistic processes and might have generic application</w:t>
-      </w:r>
-      <w:r>
-        <w:t>"</w:t>
-      </w:r>
-    </w:p>
-    <w:p>
-      <w:pPr>
-        <w:pStyle w:val="PlainText"/>
-      </w:pPr>
-    </w:p>
-    <w:p>
-      <w:pPr>
-        <w:pStyle w:val="PlainText"/>
-      </w:pPr>
-      <w:r>
-        <w:t>This is a valid point that you should think carefully through. I am not sure at the moment how to answer this.</w:t>
+        <w:t>We do have concerns in assessing how much of this work the Candidate carried out himself (...).</w:t>
+      </w:r>
+      <w:r>
+        <w:t>"</w:t>
+      </w:r>
+    </w:p>
+    <w:p>
+      <w:pPr>
+        <w:pStyle w:val="PlainText"/>
+      </w:pPr>
+    </w:p>
+    <w:p>
+      <w:pPr>
+        <w:pStyle w:val="PlainText"/>
+      </w:pPr>
+      <w:r>
+        <w:t>You could state your contribution at the beginning or end of the comments that follow the summary of each paper in Section 2.</w:t>
       </w:r>
     </w:p>
     <w:p>
@@ -815,6 +1166,46 @@
           <w:iCs/>
           <w:color w:val="0070C0"/>
         </w:rPr>
+        <w:t>Analysis of the outputs should properly take into account deficiencies in the model and should unravel those outcomes which are model artefacts from those results which arise from realistic processes and might have generic application</w:t>
+      </w:r>
+      <w:r>
+        <w:t>"</w:t>
+      </w:r>
+    </w:p>
+    <w:p>
+      <w:pPr>
+        <w:pStyle w:val="PlainText"/>
+      </w:pPr>
+    </w:p>
+    <w:p>
+      <w:pPr>
+        <w:pStyle w:val="PlainText"/>
+      </w:pPr>
+      <w:r>
+        <w:t>This is a valid point that you should think carefully through. I am not sure at the moment how to answer this.</w:t>
+      </w:r>
+    </w:p>
+    <w:p>
+      <w:pPr>
+        <w:pStyle w:val="PlainText"/>
+        <w:pBdr>
+          <w:bottom w:val="double" w:sz="6" w:space="1" w:color="auto"/>
+        </w:pBdr>
+      </w:pPr>
+    </w:p>
+    <w:p>
+      <w:pPr>
+        <w:pStyle w:val="PlainText"/>
+      </w:pPr>
+      <w:r>
+        <w:t>"</w:t>
+      </w:r>
+      <w:r>
+        <w:rPr>
+          <w:i/>
+          <w:iCs/>
+          <w:color w:val="0070C0"/>
+        </w:rPr>
         <w:t>In a Discussion section, the Candidate needs to think carefully about how this type of modelling could be used in a real storage situation, needs to discuss its general applicability and could perhaps speculate on how this concepts, with improvements, can be taken forward.</w:t>
       </w:r>
       <w:r>
@@ -839,15 +1230,31 @@
         <w:pStyle w:val="PlainText"/>
       </w:pPr>
       <w:r>
-        <w:t xml:space="preserve">  - use the techniques from aPC to derive appropriate sample point</w:t>
-      </w:r>
-    </w:p>
-    <w:p>
-      <w:pPr>
-        <w:pStyle w:val="PlainText"/>
-      </w:pPr>
-      <w:r>
-        <w:t xml:space="preserve">    for geological parameters</w:t>
+        <w:t xml:space="preserve">  - use the techniques from </w:t>
+      </w:r>
+      <w:proofErr w:type="spellStart"/>
+      <w:r>
+        <w:t>aPC</w:t>
+      </w:r>
+      <w:proofErr w:type="spellEnd"/>
+      <w:r>
+        <w:t xml:space="preserve"> to derive appropriate sample point</w:t>
+      </w:r>
+    </w:p>
+    <w:p>
+      <w:pPr>
+        <w:pStyle w:val="PlainText"/>
+      </w:pPr>
+      <w:r>
+        <w:t xml:space="preserve">    </w:t>
+      </w:r>
+      <w:proofErr w:type="gramStart"/>
+      <w:r>
+        <w:t>for</w:t>
+      </w:r>
+      <w:proofErr w:type="gramEnd"/>
+      <w:r>
+        <w:t xml:space="preserve"> geological parameters</w:t>
       </w:r>
     </w:p>
     <w:p>
@@ -879,7 +1286,15 @@
         <w:pStyle w:val="PlainText"/>
       </w:pPr>
       <w:r>
-        <w:t xml:space="preserve">  - perform Monte Carlo study to look at uncertainty/risk You have much of the arguments already in your thesis. You just have to connect the dots so that the reader sees the picture.</w:t>
+        <w:t xml:space="preserve">  - perform Monte Carlo study to look at uncertainty/risk </w:t>
+      </w:r>
+      <w:proofErr w:type="gramStart"/>
+      <w:r>
+        <w:t>You</w:t>
+      </w:r>
+      <w:proofErr w:type="gramEnd"/>
+      <w:r>
+        <w:t xml:space="preserve"> have much of the arguments already in your thesis. You just have to connect the dots so that the reader sees the picture.</w:t>
       </w:r>
     </w:p>
     <w:p>
@@ -911,22 +1326,41 @@
           <w:iCs/>
           <w:color w:val="0070C0"/>
         </w:rPr>
-        <w:t>A good example of this is the result (Paper III, Figure 7), that sensitivity of reservoir pressure to the direction of progradation actually switches polarity at the end of the injection phase. This is a rather radical result that is difficult to visualize ...</w:t>
-      </w:r>
-      <w:r>
-        <w:t>"</w:t>
-      </w:r>
-    </w:p>
-    <w:p>
-      <w:pPr>
-        <w:pStyle w:val="PlainText"/>
-      </w:pPr>
-    </w:p>
-    <w:p>
-      <w:pPr>
-        <w:pStyle w:val="PlainText"/>
-      </w:pPr>
-      <w:r>
+        <w:t xml:space="preserve">A good example of this is the result (Paper III, Figure 7), that sensitivity of reservoir pressure to the direction of </w:t>
+      </w:r>
+      <w:proofErr w:type="spellStart"/>
+      <w:r>
+        <w:rPr>
+          <w:i/>
+          <w:iCs/>
+          <w:color w:val="0070C0"/>
+        </w:rPr>
+        <w:t>progradation</w:t>
+      </w:r>
+      <w:proofErr w:type="spellEnd"/>
+      <w:r>
+        <w:rPr>
+          <w:i/>
+          <w:iCs/>
+          <w:color w:val="0070C0"/>
+        </w:rPr>
+        <w:t xml:space="preserve"> actually switches polarity at the end of the injection phase. This is a rather radical result that is difficult to visualize ...</w:t>
+      </w:r>
+      <w:r>
+        <w:t>"</w:t>
+      </w:r>
+    </w:p>
+    <w:p>
+      <w:pPr>
+        <w:pStyle w:val="PlainText"/>
+      </w:pPr>
+    </w:p>
+    <w:p>
+      <w:pPr>
+        <w:pStyle w:val="PlainText"/>
+      </w:pPr>
+      <w:r>
+        <w:lastRenderedPageBreak/>
         <w:t>Did you include a new discussion (and extra supporting plots) in the revised version of the paper? I don't recall having seen this.</w:t>
       </w:r>
     </w:p>
@@ -943,16 +1377,51 @@
         <w:pStyle w:val="PlainText"/>
       </w:pPr>
       <w:r>
-        <w:lastRenderedPageBreak/>
-        <w:t>"</w:t>
-      </w:r>
-      <w:r>
-        <w:rPr>
-          <w:i/>
-          <w:iCs/>
-          <w:color w:val="0070C0"/>
-        </w:rPr>
-        <w:t>More specifically, the static (SAIGUP) and dynamic (ECLIPSE) models should be described in detail, including internal geological (..) architecture, 3D properties and grid geometries (..), PVT model and detailed implementation of boundary conditions</w:t>
+        <w:t>"</w:t>
+      </w:r>
+      <w:r>
+        <w:rPr>
+          <w:i/>
+          <w:iCs/>
+          <w:color w:val="0070C0"/>
+        </w:rPr>
+        <w:t>More specifically, the static (SAIGUP) and dynamic (ECLIPSE) models should be described in detail, including internal geological (</w:t>
+      </w:r>
+      <w:proofErr w:type="gramStart"/>
+      <w:r>
+        <w:rPr>
+          <w:i/>
+          <w:iCs/>
+          <w:color w:val="0070C0"/>
+        </w:rPr>
+        <w:t>..)</w:t>
+      </w:r>
+      <w:proofErr w:type="gramEnd"/>
+      <w:r>
+        <w:rPr>
+          <w:i/>
+          <w:iCs/>
+          <w:color w:val="0070C0"/>
+        </w:rPr>
+        <w:t xml:space="preserve"> </w:t>
+      </w:r>
+      <w:proofErr w:type="gramStart"/>
+      <w:r>
+        <w:rPr>
+          <w:i/>
+          <w:iCs/>
+          <w:color w:val="0070C0"/>
+        </w:rPr>
+        <w:t>architecture</w:t>
+      </w:r>
+      <w:proofErr w:type="gramEnd"/>
+      <w:r>
+        <w:rPr>
+          <w:i/>
+          <w:iCs/>
+          <w:color w:val="0070C0"/>
+        </w:rPr>
+        <w:t>, 3D properties and grid geometries (..), PVT model and detailed implementation of boundary conditions</w:t>
       </w:r>
       <w:r>
         <w:t>".</w:t>
@@ -992,8 +1461,18 @@
           <w:iCs/>
           <w:color w:val="0070C0"/>
         </w:rPr>
-        <w:t>Examples should be provided of plume and pressure evolution over time for a representative suite of models (..)</w:t>
-      </w:r>
+        <w:t>Examples should be provided of plume and pressure evolution over time for a representative suite of models (</w:t>
+      </w:r>
+      <w:proofErr w:type="gramStart"/>
+      <w:r>
+        <w:rPr>
+          <w:i/>
+          <w:iCs/>
+          <w:color w:val="0070C0"/>
+        </w:rPr>
+        <w:t>..)</w:t>
+      </w:r>
+      <w:proofErr w:type="gramEnd"/>
       <w:r>
         <w:t>"</w:t>
       </w:r>

</xml_diff>